<commit_message>
change servlet and add chart
</commit_message>
<xml_diff>
--- a/数据库/数据库设计.docx
+++ b/数据库/数据库设计.docx
@@ -1,6 +1,6 @@
 
 <file path=word/document.xml><?xml version="1.0" encoding="utf-8"?>
-<w:document xmlns:wpc="http://schemas.microsoft.com/office/word/2010/wordprocessingCanvas" xmlns:cx="http://schemas.microsoft.com/office/drawing/2014/chartex" xmlns:cx1="http://schemas.microsoft.com/office/drawing/2015/9/8/chartex" xmlns:mc="http://schemas.openxmlformats.org/markup-compatibility/2006" xmlns:o="urn:schemas-microsoft-com:office:office" xmlns:r="http://schemas.openxmlformats.org/officeDocument/2006/relationships" xmlns:m="http://schemas.openxmlformats.org/officeDocument/2006/math" xmlns:v="urn:schemas-microsoft-com:vml" xmlns:wp14="http://schemas.microsoft.com/office/word/2010/wordprocessingDrawing" xmlns:wp="http://schemas.openxmlformats.org/drawingml/2006/wordprocessingDrawing" xmlns:w10="urn:schemas-microsoft-com:office:word" xmlns:w="http://schemas.openxmlformats.org/wordprocessingml/2006/main" xmlns:w14="http://schemas.microsoft.com/office/word/2010/wordml" xmlns:w15="http://schemas.microsoft.com/office/word/2012/wordml" xmlns:w16se="http://schemas.microsoft.com/office/word/2015/wordml/symex" xmlns:wpg="http://schemas.microsoft.com/office/word/2010/wordprocessingGroup" xmlns:wpi="http://schemas.microsoft.com/office/word/2010/wordprocessingInk" xmlns:wne="http://schemas.microsoft.com/office/word/2006/wordml" xmlns:wps="http://schemas.microsoft.com/office/word/2010/wordprocessingShape" mc:Ignorable="w14 w15 w16se wp14">
+<w:document xmlns:wpc="http://schemas.microsoft.com/office/word/2010/wordprocessingCanvas" xmlns:cx="http://schemas.microsoft.com/office/drawing/2014/chartex" xmlns:cx1="http://schemas.microsoft.com/office/drawing/2015/9/8/chartex" xmlns:cx2="http://schemas.microsoft.com/office/drawing/2015/10/21/chartex" xmlns:cx3="http://schemas.microsoft.com/office/drawing/2016/5/9/chartex" xmlns:cx4="http://schemas.microsoft.com/office/drawing/2016/5/10/chartex" xmlns:cx5="http://schemas.microsoft.com/office/drawing/2016/5/11/chartex" xmlns:cx6="http://schemas.microsoft.com/office/drawing/2016/5/12/chartex" xmlns:cx7="http://schemas.microsoft.com/office/drawing/2016/5/13/chartex" xmlns:cx8="http://schemas.microsoft.com/office/drawing/2016/5/14/chartex" xmlns:mc="http://schemas.openxmlformats.org/markup-compatibility/2006" xmlns:aink="http://schemas.microsoft.com/office/drawing/2016/ink" xmlns:am3d="http://schemas.microsoft.com/office/drawing/2017/model3d" xmlns:o="urn:schemas-microsoft-com:office:office" xmlns:r="http://schemas.openxmlformats.org/officeDocument/2006/relationships" xmlns:m="http://schemas.openxmlformats.org/officeDocument/2006/math" xmlns:v="urn:schemas-microsoft-com:vml" xmlns:wp14="http://schemas.microsoft.com/office/word/2010/wordprocessingDrawing" xmlns:wp="http://schemas.openxmlformats.org/drawingml/2006/wordprocessingDrawing" xmlns:w10="urn:schemas-microsoft-com:office:word" xmlns:w="http://schemas.openxmlformats.org/wordprocessingml/2006/main" xmlns:w14="http://schemas.microsoft.com/office/word/2010/wordml" xmlns:w15="http://schemas.microsoft.com/office/word/2012/wordml" xmlns:w16cid="http://schemas.microsoft.com/office/word/2016/wordml/cid" xmlns:w16se="http://schemas.microsoft.com/office/word/2015/wordml/symex" xmlns:wpg="http://schemas.microsoft.com/office/word/2010/wordprocessingGroup" xmlns:wpi="http://schemas.microsoft.com/office/word/2010/wordprocessingInk" xmlns:wne="http://schemas.microsoft.com/office/word/2006/wordml" xmlns:wps="http://schemas.microsoft.com/office/word/2010/wordprocessingShape" mc:Ignorable="w14 w15 w16se w16cid wp14">
   <w:body>
     <w:p>
       <w:pPr>
@@ -197,6 +197,56 @@
                             </w:r>
                           </w:p>
                           <w:p>
+                            <w:pPr>
+                              <w:rPr>
+                                <w:rFonts w:hint="eastAsia"/>
+                                <w:color w:val="4472C4" w:themeColor="accent5"/>
+                              </w:rPr>
+                            </w:pPr>
+                            <w:r>
+                              <w:rPr>
+                                <w:rFonts w:hint="eastAsia"/>
+                                <w:color w:val="4472C4" w:themeColor="accent5"/>
+                              </w:rPr>
+                              <w:t>2018</w:t>
+                            </w:r>
+                            <w:r>
+                              <w:rPr>
+                                <w:rFonts w:hint="eastAsia"/>
+                                <w:color w:val="4472C4" w:themeColor="accent5"/>
+                              </w:rPr>
+                              <w:t>年</w:t>
+                            </w:r>
+                            <w:r>
+                              <w:rPr>
+                                <w:rFonts w:hint="eastAsia"/>
+                                <w:color w:val="4472C4" w:themeColor="accent5"/>
+                              </w:rPr>
+                              <w:t>7</w:t>
+                            </w:r>
+                            <w:r>
+                              <w:rPr>
+                                <w:rFonts w:hint="eastAsia"/>
+                                <w:color w:val="4472C4" w:themeColor="accent5"/>
+                              </w:rPr>
+                              <w:t>月</w:t>
+                            </w:r>
+                            <w:r>
+                              <w:rPr>
+                                <w:rFonts w:hint="eastAsia"/>
+                                <w:color w:val="4472C4" w:themeColor="accent5"/>
+                              </w:rPr>
+                              <w:t>13</w:t>
+                            </w:r>
+                            <w:r>
+                              <w:rPr>
+                                <w:rFonts w:hint="eastAsia"/>
+                                <w:color w:val="4472C4" w:themeColor="accent5"/>
+                              </w:rPr>
+                              <w:t>日</w:t>
+                            </w:r>
+                          </w:p>
+                          <w:p>
                             <w:r>
                               <w:t>Weekday(</w:t>
                             </w:r>
@@ -208,6 +258,34 @@
                             </w:r>
                             <w:r>
                               <w:t>)</w:t>
+                            </w:r>
+                          </w:p>
+                          <w:p>
+                            <w:pPr>
+                              <w:rPr>
+                                <w:rFonts w:hint="eastAsia"/>
+                                <w:color w:val="4472C4" w:themeColor="accent5"/>
+                              </w:rPr>
+                            </w:pPr>
+                            <w:r>
+                              <w:rPr>
+                                <w:rFonts w:hint="eastAsia"/>
+                                <w:color w:val="4472C4" w:themeColor="accent5"/>
+                              </w:rPr>
+                              <w:t>1</w:t>
+                            </w:r>
+                            <w:r>
+                              <w:rPr>
+                                <w:color w:val="4472C4" w:themeColor="accent5"/>
+                              </w:rPr>
+                              <w:t>-7</w:t>
+                            </w:r>
+                            <w:r>
+                              <w:rPr>
+                                <w:rFonts w:hint="eastAsia"/>
+                                <w:color w:val="4472C4" w:themeColor="accent5"/>
+                              </w:rPr>
+                              <w:t>分别表示周一到周日</w:t>
                             </w:r>
                           </w:p>
                         </w:txbxContent>
@@ -374,6 +452,56 @@
                       </w:r>
                     </w:p>
                     <w:p>
+                      <w:pPr>
+                        <w:rPr>
+                          <w:rFonts w:hint="eastAsia"/>
+                          <w:color w:val="4472C4" w:themeColor="accent5"/>
+                        </w:rPr>
+                      </w:pPr>
+                      <w:r>
+                        <w:rPr>
+                          <w:rFonts w:hint="eastAsia"/>
+                          <w:color w:val="4472C4" w:themeColor="accent5"/>
+                        </w:rPr>
+                        <w:t>2018</w:t>
+                      </w:r>
+                      <w:r>
+                        <w:rPr>
+                          <w:rFonts w:hint="eastAsia"/>
+                          <w:color w:val="4472C4" w:themeColor="accent5"/>
+                        </w:rPr>
+                        <w:t>年</w:t>
+                      </w:r>
+                      <w:r>
+                        <w:rPr>
+                          <w:rFonts w:hint="eastAsia"/>
+                          <w:color w:val="4472C4" w:themeColor="accent5"/>
+                        </w:rPr>
+                        <w:t>7</w:t>
+                      </w:r>
+                      <w:r>
+                        <w:rPr>
+                          <w:rFonts w:hint="eastAsia"/>
+                          <w:color w:val="4472C4" w:themeColor="accent5"/>
+                        </w:rPr>
+                        <w:t>月</w:t>
+                      </w:r>
+                      <w:r>
+                        <w:rPr>
+                          <w:rFonts w:hint="eastAsia"/>
+                          <w:color w:val="4472C4" w:themeColor="accent5"/>
+                        </w:rPr>
+                        <w:t>13</w:t>
+                      </w:r>
+                      <w:r>
+                        <w:rPr>
+                          <w:rFonts w:hint="eastAsia"/>
+                          <w:color w:val="4472C4" w:themeColor="accent5"/>
+                        </w:rPr>
+                        <w:t>日</w:t>
+                      </w:r>
+                    </w:p>
+                    <w:p>
                       <w:r>
                         <w:t>Weekday(</w:t>
                       </w:r>
@@ -385,6 +513,34 @@
                       </w:r>
                       <w:r>
                         <w:t>)</w:t>
+                      </w:r>
+                    </w:p>
+                    <w:p>
+                      <w:pPr>
+                        <w:rPr>
+                          <w:rFonts w:hint="eastAsia"/>
+                          <w:color w:val="4472C4" w:themeColor="accent5"/>
+                        </w:rPr>
+                      </w:pPr>
+                      <w:r>
+                        <w:rPr>
+                          <w:rFonts w:hint="eastAsia"/>
+                          <w:color w:val="4472C4" w:themeColor="accent5"/>
+                        </w:rPr>
+                        <w:t>1</w:t>
+                      </w:r>
+                      <w:r>
+                        <w:rPr>
+                          <w:color w:val="4472C4" w:themeColor="accent5"/>
+                        </w:rPr>
+                        <w:t>-7</w:t>
+                      </w:r>
+                      <w:r>
+                        <w:rPr>
+                          <w:rFonts w:hint="eastAsia"/>
+                          <w:color w:val="4472C4" w:themeColor="accent5"/>
+                        </w:rPr>
+                        <w:t>分别表示周一到周日</w:t>
                       </w:r>
                     </w:p>
                   </w:txbxContent>
@@ -461,13 +617,23 @@
                                 <w:color w:val="FF0000"/>
                               </w:rPr>
                             </w:pPr>
+                            <w:proofErr w:type="spellStart"/>
                             <w:r>
                               <w:rPr>
                                 <w:b/>
                                 <w:i/>
                                 <w:color w:val="FF0000"/>
                               </w:rPr>
-                              <w:t>TimeSharing(</w:t>
+                              <w:t>TimeSharing</w:t>
+                            </w:r>
+                            <w:proofErr w:type="spellEnd"/>
+                            <w:r>
+                              <w:rPr>
+                                <w:b/>
+                                <w:i/>
+                                <w:color w:val="FF0000"/>
+                              </w:rPr>
+                              <w:t>(</w:t>
                             </w:r>
                             <w:r>
                               <w:rPr>
@@ -649,13 +815,23 @@
                           <w:color w:val="FF0000"/>
                         </w:rPr>
                       </w:pPr>
+                      <w:proofErr w:type="spellStart"/>
                       <w:r>
                         <w:rPr>
                           <w:b/>
                           <w:i/>
                           <w:color w:val="FF0000"/>
                         </w:rPr>
-                        <w:t>TimeSharing(</w:t>
+                        <w:t>TimeSharing</w:t>
+                      </w:r>
+                      <w:proofErr w:type="spellEnd"/>
+                      <w:r>
+                        <w:rPr>
+                          <w:b/>
+                          <w:i/>
+                          <w:color w:val="FF0000"/>
+                        </w:rPr>
+                        <w:t>(</w:t>
                       </w:r>
                       <w:r>
                         <w:rPr>
@@ -964,8 +1140,13 @@
                             </w:r>
                           </w:p>
                           <w:p>
-                            <w:r>
-                              <w:t>StuID(</w:t>
+                            <w:proofErr w:type="spellStart"/>
+                            <w:r>
+                              <w:t>StuID</w:t>
+                            </w:r>
+                            <w:proofErr w:type="spellEnd"/>
+                            <w:r>
+                              <w:t>(</w:t>
                             </w:r>
                             <w:r>
                               <w:rPr>
@@ -1004,19 +1185,94 @@
                             </w:r>
                           </w:p>
                           <w:p>
+                            <w:pPr>
+                              <w:rPr>
+                                <w:rFonts w:hint="eastAsia"/>
+                                <w:color w:val="4472C4" w:themeColor="accent5"/>
+                              </w:rPr>
+                            </w:pPr>
+                            <w:r>
+                              <w:rPr>
+                                <w:rFonts w:hint="eastAsia"/>
+                                <w:color w:val="4472C4" w:themeColor="accent5"/>
+                              </w:rPr>
+                              <w:t>头像图片路径</w:t>
+                            </w:r>
+                            <w:bookmarkStart w:id="0" w:name="_GoBack"/>
+                            <w:bookmarkEnd w:id="0"/>
+                          </w:p>
+                          <w:p>
                             <w:r>
                               <w:t>Password</w:t>
                             </w:r>
                           </w:p>
                           <w:p>
+                            <w:proofErr w:type="spellStart"/>
                             <w:r>
                               <w:t>TimeRegister</w:t>
                             </w:r>
+                            <w:proofErr w:type="spellEnd"/>
                             <w:r>
                               <w:rPr>
                                 <w:rFonts w:hint="eastAsia"/>
                               </w:rPr>
                               <w:t>（注册时间）</w:t>
+                            </w:r>
+                          </w:p>
+                          <w:p>
+                            <w:pPr>
+                              <w:rPr>
+                                <w:rFonts w:hint="eastAsia"/>
+                                <w:color w:val="4472C4" w:themeColor="accent5"/>
+                              </w:rPr>
+                            </w:pPr>
+                            <w:r>
+                              <w:rPr>
+                                <w:rFonts w:hint="eastAsia"/>
+                                <w:color w:val="4472C4" w:themeColor="accent5"/>
+                              </w:rPr>
+                              <w:t>2</w:t>
+                            </w:r>
+                            <w:r>
+                              <w:rPr>
+                                <w:color w:val="4472C4" w:themeColor="accent5"/>
+                              </w:rPr>
+                              <w:t>018</w:t>
+                            </w:r>
+                            <w:r>
+                              <w:rPr>
+                                <w:rFonts w:hint="eastAsia"/>
+                                <w:color w:val="4472C4" w:themeColor="accent5"/>
+                              </w:rPr>
+                              <w:t>年</w:t>
+                            </w:r>
+                            <w:r>
+                              <w:rPr>
+                                <w:rFonts w:hint="eastAsia"/>
+                                <w:color w:val="4472C4" w:themeColor="accent5"/>
+                              </w:rPr>
+                              <w:t>5</w:t>
+                            </w:r>
+                            <w:r>
+                              <w:rPr>
+                                <w:rFonts w:hint="eastAsia"/>
+                                <w:color w:val="4472C4" w:themeColor="accent5"/>
+                              </w:rPr>
+                              <w:t>月</w:t>
+                            </w:r>
+                            <w:r>
+                              <w:rPr>
+                                <w:rFonts w:hint="eastAsia"/>
+                                <w:color w:val="4472C4" w:themeColor="accent5"/>
+                              </w:rPr>
+                              <w:t>9</w:t>
+                            </w:r>
+                            <w:r>
+                              <w:rPr>
+                                <w:rFonts w:hint="eastAsia"/>
+                                <w:color w:val="4472C4" w:themeColor="accent5"/>
+                              </w:rPr>
+                              <w:t>日</w:t>
                             </w:r>
                           </w:p>
                         </w:txbxContent>
@@ -1139,8 +1395,13 @@
                       </w:r>
                     </w:p>
                     <w:p>
-                      <w:r>
-                        <w:t>StuID(</w:t>
+                      <w:proofErr w:type="spellStart"/>
+                      <w:r>
+                        <w:t>StuID</w:t>
+                      </w:r>
+                      <w:proofErr w:type="spellEnd"/>
+                      <w:r>
+                        <w:t>(</w:t>
                       </w:r>
                       <w:r>
                         <w:rPr>
@@ -1179,19 +1440,94 @@
                       </w:r>
                     </w:p>
                     <w:p>
+                      <w:pPr>
+                        <w:rPr>
+                          <w:rFonts w:hint="eastAsia"/>
+                          <w:color w:val="4472C4" w:themeColor="accent5"/>
+                        </w:rPr>
+                      </w:pPr>
+                      <w:r>
+                        <w:rPr>
+                          <w:rFonts w:hint="eastAsia"/>
+                          <w:color w:val="4472C4" w:themeColor="accent5"/>
+                        </w:rPr>
+                        <w:t>头像图片路径</w:t>
+                      </w:r>
+                      <w:bookmarkStart w:id="1" w:name="_GoBack"/>
+                      <w:bookmarkEnd w:id="1"/>
+                    </w:p>
+                    <w:p>
                       <w:r>
                         <w:t>Password</w:t>
                       </w:r>
                     </w:p>
                     <w:p>
+                      <w:proofErr w:type="spellStart"/>
                       <w:r>
                         <w:t>TimeRegister</w:t>
                       </w:r>
+                      <w:proofErr w:type="spellEnd"/>
                       <w:r>
                         <w:rPr>
                           <w:rFonts w:hint="eastAsia"/>
                         </w:rPr>
                         <w:t>（注册时间）</w:t>
+                      </w:r>
+                    </w:p>
+                    <w:p>
+                      <w:pPr>
+                        <w:rPr>
+                          <w:rFonts w:hint="eastAsia"/>
+                          <w:color w:val="4472C4" w:themeColor="accent5"/>
+                        </w:rPr>
+                      </w:pPr>
+                      <w:r>
+                        <w:rPr>
+                          <w:rFonts w:hint="eastAsia"/>
+                          <w:color w:val="4472C4" w:themeColor="accent5"/>
+                        </w:rPr>
+                        <w:t>2</w:t>
+                      </w:r>
+                      <w:r>
+                        <w:rPr>
+                          <w:color w:val="4472C4" w:themeColor="accent5"/>
+                        </w:rPr>
+                        <w:t>018</w:t>
+                      </w:r>
+                      <w:r>
+                        <w:rPr>
+                          <w:rFonts w:hint="eastAsia"/>
+                          <w:color w:val="4472C4" w:themeColor="accent5"/>
+                        </w:rPr>
+                        <w:t>年</w:t>
+                      </w:r>
+                      <w:r>
+                        <w:rPr>
+                          <w:rFonts w:hint="eastAsia"/>
+                          <w:color w:val="4472C4" w:themeColor="accent5"/>
+                        </w:rPr>
+                        <w:t>5</w:t>
+                      </w:r>
+                      <w:r>
+                        <w:rPr>
+                          <w:rFonts w:hint="eastAsia"/>
+                          <w:color w:val="4472C4" w:themeColor="accent5"/>
+                        </w:rPr>
+                        <w:t>月</w:t>
+                      </w:r>
+                      <w:r>
+                        <w:rPr>
+                          <w:rFonts w:hint="eastAsia"/>
+                          <w:color w:val="4472C4" w:themeColor="accent5"/>
+                        </w:rPr>
+                        <w:t>9</w:t>
+                      </w:r>
+                      <w:r>
+                        <w:rPr>
+                          <w:rFonts w:hint="eastAsia"/>
+                          <w:color w:val="4472C4" w:themeColor="accent5"/>
+                        </w:rPr>
+                        <w:t>日</w:t>
                       </w:r>
                     </w:p>
                   </w:txbxContent>
@@ -1275,6 +1611,7 @@
                                 <w:color w:val="FF0000"/>
                               </w:rPr>
                             </w:pPr>
+                            <w:proofErr w:type="spellStart"/>
                             <w:r>
                               <w:rPr>
                                 <w:b/>
@@ -1283,6 +1620,7 @@
                               </w:rPr>
                               <w:t>EventHour</w:t>
                             </w:r>
+                            <w:proofErr w:type="spellEnd"/>
                             <w:r>
                               <w:rPr>
                                 <w:rFonts w:hint="eastAsia"/>
@@ -1333,9 +1671,11 @@
                             </w:r>
                           </w:p>
                           <w:p>
+                            <w:proofErr w:type="spellStart"/>
                             <w:r>
                               <w:t>NumEvents</w:t>
                             </w:r>
+                            <w:proofErr w:type="spellEnd"/>
                             <w:r>
                               <w:rPr>
                                 <w:rFonts w:hint="eastAsia"/>
@@ -1353,12 +1693,14 @@
                             </w:r>
                           </w:p>
                           <w:p>
+                            <w:proofErr w:type="spellStart"/>
                             <w:r>
                               <w:rPr>
                                 <w:rFonts w:hint="eastAsia"/>
                               </w:rPr>
                               <w:t>TimeArea</w:t>
                             </w:r>
+                            <w:proofErr w:type="spellEnd"/>
                             <w:r>
                               <w:rPr>
                                 <w:rFonts w:hint="eastAsia"/>
@@ -1384,12 +1726,14 @@
                             </w:r>
                           </w:p>
                           <w:p>
+                            <w:proofErr w:type="spellStart"/>
                             <w:r>
                               <w:rPr>
                                 <w:rFonts w:hint="eastAsia"/>
                               </w:rPr>
                               <w:t>IsWorkDay</w:t>
                             </w:r>
+                            <w:proofErr w:type="spellEnd"/>
                             <w:r>
                               <w:rPr>
                                 <w:rFonts w:hint="eastAsia"/>
@@ -1436,6 +1780,7 @@
                           <w:color w:val="FF0000"/>
                         </w:rPr>
                       </w:pPr>
+                      <w:proofErr w:type="spellStart"/>
                       <w:r>
                         <w:rPr>
                           <w:b/>
@@ -1444,6 +1789,7 @@
                         </w:rPr>
                         <w:t>EventHour</w:t>
                       </w:r>
+                      <w:proofErr w:type="spellEnd"/>
                       <w:r>
                         <w:rPr>
                           <w:rFonts w:hint="eastAsia"/>
@@ -1494,9 +1840,11 @@
                       </w:r>
                     </w:p>
                     <w:p>
+                      <w:proofErr w:type="spellStart"/>
                       <w:r>
                         <w:t>NumEvents</w:t>
                       </w:r>
+                      <w:proofErr w:type="spellEnd"/>
                       <w:r>
                         <w:rPr>
                           <w:rFonts w:hint="eastAsia"/>
@@ -1514,12 +1862,14 @@
                       </w:r>
                     </w:p>
                     <w:p>
+                      <w:proofErr w:type="spellStart"/>
                       <w:r>
                         <w:rPr>
                           <w:rFonts w:hint="eastAsia"/>
                         </w:rPr>
                         <w:t>TimeArea</w:t>
                       </w:r>
+                      <w:proofErr w:type="spellEnd"/>
                       <w:r>
                         <w:rPr>
                           <w:rFonts w:hint="eastAsia"/>
@@ -1528,11 +1878,6 @@
                       </w:r>
                     </w:p>
                     <w:p>
-                      <w:pPr>
-                        <w:rPr>
-                          <w:rFonts w:hint="eastAsia"/>
-                        </w:rPr>
-                      </w:pPr>
                       <w:r>
                         <w:rPr>
                           <w:rFonts w:hint="eastAsia"/>
@@ -1550,12 +1895,14 @@
                       </w:r>
                     </w:p>
                     <w:p>
+                      <w:proofErr w:type="spellStart"/>
                       <w:r>
                         <w:rPr>
                           <w:rFonts w:hint="eastAsia"/>
                         </w:rPr>
                         <w:t>IsWorkDay</w:t>
                       </w:r>
+                      <w:proofErr w:type="spellEnd"/>
                       <w:r>
                         <w:rPr>
                           <w:rFonts w:hint="eastAsia"/>
@@ -1676,7 +2023,16 @@
                                 <w:i/>
                                 <w:color w:val="FF0000"/>
                               </w:rPr>
-                              <w:t>（标签表）</w:t>
+                              <w:t>（</w:t>
+                            </w:r>
+                            <w:r>
+                              <w:rPr>
+                                <w:rFonts w:hint="eastAsia"/>
+                                <w:b/>
+                                <w:i/>
+                                <w:color w:val="FF0000"/>
+                              </w:rPr>
+                              <w:t>标签表）</w:t>
                             </w:r>
                           </w:p>
                           <w:p>
@@ -1707,21 +2063,50 @@
                             <w:r>
                               <w:t>olor</w:t>
                             </w:r>
-                            <w:r>
-                              <w:rPr>
-                                <w:rFonts w:hint="eastAsia"/>
-                              </w:rPr>
-                              <w:t>（直接存色号</w:t>
-                            </w:r>
-                            <w:r>
-                              <w:t>还是</w:t>
-                            </w:r>
-                            <w:r>
-                              <w:rPr>
-                                <w:rFonts w:hint="eastAsia"/>
-                              </w:rPr>
-                              <w:t>？）</w:t>
-                            </w:r>
+                          </w:p>
+                          <w:p>
+                            <w:pPr>
+                              <w:rPr>
+                                <w:rFonts w:hint="eastAsia"/>
+                                <w:color w:val="4472C4" w:themeColor="accent5"/>
+                              </w:rPr>
+                            </w:pPr>
+                            <w:r>
+                              <w:rPr>
+                                <w:rFonts w:hint="eastAsia"/>
+                                <w:color w:val="4472C4" w:themeColor="accent5"/>
+                              </w:rPr>
+                              <w:t>直接存</w:t>
+                            </w:r>
+                            <w:r>
+                              <w:rPr>
+                                <w:rFonts w:hint="eastAsia"/>
+                                <w:color w:val="4472C4" w:themeColor="accent5"/>
+                              </w:rPr>
+                              <w:t>1</w:t>
+                            </w:r>
+                            <w:r>
+                              <w:rPr>
+                                <w:color w:val="4472C4" w:themeColor="accent5"/>
+                              </w:rPr>
+                              <w:t>6</w:t>
+                            </w:r>
+                            <w:proofErr w:type="gramStart"/>
+                            <w:r>
+                              <w:rPr>
+                                <w:rFonts w:hint="eastAsia"/>
+                                <w:color w:val="4472C4" w:themeColor="accent5"/>
+                              </w:rPr>
+                              <w:t>进制</w:t>
+                            </w:r>
+                            <w:r>
+                              <w:rPr>
+                                <w:rFonts w:hint="eastAsia"/>
+                                <w:color w:val="4472C4" w:themeColor="accent5"/>
+                              </w:rPr>
+                              <w:t>色号</w:t>
+                            </w:r>
+                            <w:proofErr w:type="gramEnd"/>
                           </w:p>
                         </w:txbxContent>
                       </wps:txbx>
@@ -1772,7 +2157,16 @@
                           <w:i/>
                           <w:color w:val="FF0000"/>
                         </w:rPr>
-                        <w:t>（标签表）</w:t>
+                        <w:t>（</w:t>
+                      </w:r>
+                      <w:r>
+                        <w:rPr>
+                          <w:rFonts w:hint="eastAsia"/>
+                          <w:b/>
+                          <w:i/>
+                          <w:color w:val="FF0000"/>
+                        </w:rPr>
+                        <w:t>标签表）</w:t>
                       </w:r>
                     </w:p>
                     <w:p>
@@ -1797,32 +2191,56 @@
                       </w:r>
                     </w:p>
                     <w:p>
+                      <w:r>
+                        <w:t>C</w:t>
+                      </w:r>
+                      <w:r>
+                        <w:t>olor</w:t>
+                      </w:r>
+                    </w:p>
+                    <w:p>
                       <w:pPr>
                         <w:rPr>
                           <w:rFonts w:hint="eastAsia"/>
+                          <w:color w:val="4472C4" w:themeColor="accent5"/>
                         </w:rPr>
                       </w:pPr>
                       <w:r>
-                        <w:t>C</w:t>
-                      </w:r>
-                      <w:r>
-                        <w:t>olor</w:t>
-                      </w:r>
-                      <w:r>
-                        <w:rPr>
-                          <w:rFonts w:hint="eastAsia"/>
-                        </w:rPr>
-                        <w:t>（直接存色号</w:t>
-                      </w:r>
-                      <w:r>
-                        <w:t>还是</w:t>
-                      </w:r>
-                      <w:r>
-                        <w:rPr>
-                          <w:rFonts w:hint="eastAsia"/>
-                        </w:rPr>
-                        <w:t>？）</w:t>
-                      </w:r>
+                        <w:rPr>
+                          <w:rFonts w:hint="eastAsia"/>
+                          <w:color w:val="4472C4" w:themeColor="accent5"/>
+                        </w:rPr>
+                        <w:t>直接存</w:t>
+                      </w:r>
+                      <w:r>
+                        <w:rPr>
+                          <w:rFonts w:hint="eastAsia"/>
+                          <w:color w:val="4472C4" w:themeColor="accent5"/>
+                        </w:rPr>
+                        <w:t>1</w:t>
+                      </w:r>
+                      <w:r>
+                        <w:rPr>
+                          <w:color w:val="4472C4" w:themeColor="accent5"/>
+                        </w:rPr>
+                        <w:t>6</w:t>
+                      </w:r>
+                      <w:proofErr w:type="gramStart"/>
+                      <w:r>
+                        <w:rPr>
+                          <w:rFonts w:hint="eastAsia"/>
+                          <w:color w:val="4472C4" w:themeColor="accent5"/>
+                        </w:rPr>
+                        <w:t>进制</w:t>
+                      </w:r>
+                      <w:r>
+                        <w:rPr>
+                          <w:rFonts w:hint="eastAsia"/>
+                          <w:color w:val="4472C4" w:themeColor="accent5"/>
+                        </w:rPr>
+                        <w:t>色号</w:t>
+                      </w:r>
+                      <w:proofErr w:type="gramEnd"/>
                     </w:p>
                   </w:txbxContent>
                 </v:textbox>
@@ -1939,7 +2357,15 @@
                                 <w:i/>
                                 <w:color w:val="FF0000"/>
                               </w:rPr>
-                              <w:t>（点赞）表</w:t>
+                              <w:t>（</w:t>
+                            </w:r>
+                            <w:r>
+                              <w:rPr>
+                                <w:rFonts w:hint="eastAsia"/>
+                                <w:i/>
+                                <w:color w:val="FF0000"/>
+                              </w:rPr>
+                              <w:t>点赞）表</w:t>
                             </w:r>
                           </w:p>
                           <w:p>
@@ -1953,8 +2379,16 @@
                               <w:rPr>
                                 <w:rFonts w:hint="eastAsia"/>
                               </w:rPr>
-                              <w:t>（点赞</w:t>
-                            </w:r>
+                              <w:t>（</w:t>
+                            </w:r>
+                            <w:proofErr w:type="gramStart"/>
+                            <w:r>
+                              <w:rPr>
+                                <w:rFonts w:hint="eastAsia"/>
+                              </w:rPr>
+                              <w:t>点赞</w:t>
+                            </w:r>
+                            <w:proofErr w:type="gramEnd"/>
                             <w:r>
                               <w:rPr>
                                 <w:rFonts w:hint="eastAsia"/>
@@ -2034,6 +2468,7 @@
                             <w:r>
                               <w:t>分配表编号，</w:t>
                             </w:r>
+                            <w:proofErr w:type="spellStart"/>
                             <w:r>
                               <w:rPr>
                                 <w:rFonts w:hint="eastAsia"/>
@@ -2043,6 +2478,7 @@
                             <w:r>
                               <w:t>imeSharing</w:t>
                             </w:r>
+                            <w:proofErr w:type="spellEnd"/>
                             <w:r>
                               <w:rPr>
                                 <w:rFonts w:hint="eastAsia"/>
@@ -2102,7 +2538,15 @@
                           <w:i/>
                           <w:color w:val="FF0000"/>
                         </w:rPr>
-                        <w:t>（点赞）表</w:t>
+                        <w:t>（</w:t>
+                      </w:r>
+                      <w:r>
+                        <w:rPr>
+                          <w:rFonts w:hint="eastAsia"/>
+                          <w:i/>
+                          <w:color w:val="FF0000"/>
+                        </w:rPr>
+                        <w:t>点赞）表</w:t>
                       </w:r>
                     </w:p>
                     <w:p>
@@ -2116,8 +2560,16 @@
                         <w:rPr>
                           <w:rFonts w:hint="eastAsia"/>
                         </w:rPr>
-                        <w:t>（点赞</w:t>
-                      </w:r>
+                        <w:t>（</w:t>
+                      </w:r>
+                      <w:proofErr w:type="gramStart"/>
+                      <w:r>
+                        <w:rPr>
+                          <w:rFonts w:hint="eastAsia"/>
+                        </w:rPr>
+                        <w:t>点赞</w:t>
+                      </w:r>
+                      <w:proofErr w:type="gramEnd"/>
                       <w:r>
                         <w:rPr>
                           <w:rFonts w:hint="eastAsia"/>
@@ -2197,6 +2649,7 @@
                       <w:r>
                         <w:t>分配表编号，</w:t>
                       </w:r>
+                      <w:proofErr w:type="spellStart"/>
                       <w:r>
                         <w:rPr>
                           <w:rFonts w:hint="eastAsia"/>
@@ -2206,6 +2659,7 @@
                       <w:r>
                         <w:t>imeSharing</w:t>
                       </w:r>
+                      <w:proofErr w:type="spellEnd"/>
                       <w:r>
                         <w:rPr>
                           <w:rFonts w:hint="eastAsia"/>
@@ -2317,6 +2771,7 @@
                                 <w:color w:val="FF0000"/>
                               </w:rPr>
                             </w:pPr>
+                            <w:proofErr w:type="spellStart"/>
                             <w:r>
                               <w:rPr>
                                 <w:b/>
@@ -2325,6 +2780,7 @@
                               </w:rPr>
                               <w:t>SharedTables</w:t>
                             </w:r>
+                            <w:proofErr w:type="spellEnd"/>
                             <w:r>
                               <w:rPr>
                                 <w:rFonts w:hint="eastAsia"/>
@@ -2353,8 +2809,13 @@
                             </w:r>
                           </w:p>
                           <w:p>
-                            <w:r>
-                              <w:t>ShareTime(</w:t>
+                            <w:proofErr w:type="spellStart"/>
+                            <w:r>
+                              <w:t>ShareTime</w:t>
+                            </w:r>
+                            <w:proofErr w:type="spellEnd"/>
+                            <w:r>
+                              <w:t>(</w:t>
                             </w:r>
                             <w:r>
                               <w:rPr>
@@ -2367,6 +2828,82 @@
                             </w:r>
                           </w:p>
                           <w:p>
+                            <w:pPr>
+                              <w:rPr>
+                                <w:rFonts w:hint="eastAsia"/>
+                                <w:color w:val="4472C4" w:themeColor="accent5"/>
+                              </w:rPr>
+                            </w:pPr>
+                            <w:r>
+                              <w:rPr>
+                                <w:rFonts w:hint="eastAsia"/>
+                                <w:color w:val="4472C4" w:themeColor="accent5"/>
+                              </w:rPr>
+                              <w:t>2018</w:t>
+                            </w:r>
+                            <w:r>
+                              <w:rPr>
+                                <w:rFonts w:hint="eastAsia"/>
+                                <w:color w:val="4472C4" w:themeColor="accent5"/>
+                              </w:rPr>
+                              <w:t>年</w:t>
+                            </w:r>
+                            <w:r>
+                              <w:rPr>
+                                <w:rFonts w:hint="eastAsia"/>
+                                <w:color w:val="4472C4" w:themeColor="accent5"/>
+                              </w:rPr>
+                              <w:t>7</w:t>
+                            </w:r>
+                            <w:r>
+                              <w:rPr>
+                                <w:rFonts w:hint="eastAsia"/>
+                                <w:color w:val="4472C4" w:themeColor="accent5"/>
+                              </w:rPr>
+                              <w:t>月</w:t>
+                            </w:r>
+                            <w:r>
+                              <w:rPr>
+                                <w:rFonts w:hint="eastAsia"/>
+                                <w:color w:val="4472C4" w:themeColor="accent5"/>
+                              </w:rPr>
+                              <w:t>13</w:t>
+                            </w:r>
+                            <w:r>
+                              <w:rPr>
+                                <w:rFonts w:hint="eastAsia"/>
+                                <w:color w:val="4472C4" w:themeColor="accent5"/>
+                              </w:rPr>
+                              <w:t>日</w:t>
+                            </w:r>
+                            <w:r>
+                              <w:rPr>
+                                <w:rFonts w:hint="eastAsia"/>
+                                <w:color w:val="4472C4" w:themeColor="accent5"/>
+                              </w:rPr>
+                              <w:t>1</w:t>
+                            </w:r>
+                            <w:r>
+                              <w:rPr>
+                                <w:color w:val="4472C4" w:themeColor="accent5"/>
+                              </w:rPr>
+                              <w:t>0</w:t>
+                            </w:r>
+                            <w:r>
+                              <w:rPr>
+                                <w:rFonts w:hint="eastAsia"/>
+                                <w:color w:val="4472C4" w:themeColor="accent5"/>
+                              </w:rPr>
+                              <w:t>:</w:t>
+                            </w:r>
+                            <w:r>
+                              <w:rPr>
+                                <w:color w:val="4472C4" w:themeColor="accent5"/>
+                              </w:rPr>
+                              <w:t>01</w:t>
+                            </w:r>
+                          </w:p>
+                          <w:p>
                             <w:r>
                               <w:t>STID</w:t>
                             </w:r>
@@ -2457,18 +2994,28 @@
                             </w:r>
                           </w:p>
                           <w:p>
-                            <w:r>
-                              <w:rPr>
-                                <w:rFonts w:hint="eastAsia"/>
-                              </w:rPr>
-                              <w:t>Thumbup(</w:t>
-                            </w:r>
+                            <w:proofErr w:type="spellStart"/>
+                            <w:r>
+                              <w:rPr>
+                                <w:rFonts w:hint="eastAsia"/>
+                              </w:rPr>
+                              <w:t>Thumbup</w:t>
+                            </w:r>
+                            <w:proofErr w:type="spellEnd"/>
+                            <w:r>
+                              <w:rPr>
+                                <w:rFonts w:hint="eastAsia"/>
+                              </w:rPr>
+                              <w:t>(</w:t>
+                            </w:r>
+                            <w:proofErr w:type="gramStart"/>
                             <w:r>
                               <w:rPr>
                                 <w:rFonts w:hint="eastAsia"/>
                               </w:rPr>
                               <w:t>点赞数</w:t>
                             </w:r>
+                            <w:proofErr w:type="gramEnd"/>
                             <w:r>
                               <w:rPr>
                                 <w:rFonts w:hint="eastAsia"/>
@@ -2509,6 +3056,7 @@
                           <w:color w:val="FF0000"/>
                         </w:rPr>
                       </w:pPr>
+                      <w:proofErr w:type="spellStart"/>
                       <w:r>
                         <w:rPr>
                           <w:b/>
@@ -2517,6 +3065,7 @@
                         </w:rPr>
                         <w:t>SharedTables</w:t>
                       </w:r>
+                      <w:proofErr w:type="spellEnd"/>
                       <w:r>
                         <w:rPr>
                           <w:rFonts w:hint="eastAsia"/>
@@ -2545,8 +3094,13 @@
                       </w:r>
                     </w:p>
                     <w:p>
-                      <w:r>
-                        <w:t>ShareTime(</w:t>
+                      <w:proofErr w:type="spellStart"/>
+                      <w:r>
+                        <w:t>ShareTime</w:t>
+                      </w:r>
+                      <w:proofErr w:type="spellEnd"/>
+                      <w:r>
+                        <w:t>(</w:t>
                       </w:r>
                       <w:r>
                         <w:rPr>
@@ -2559,6 +3113,82 @@
                       </w:r>
                     </w:p>
                     <w:p>
+                      <w:pPr>
+                        <w:rPr>
+                          <w:rFonts w:hint="eastAsia"/>
+                          <w:color w:val="4472C4" w:themeColor="accent5"/>
+                        </w:rPr>
+                      </w:pPr>
+                      <w:r>
+                        <w:rPr>
+                          <w:rFonts w:hint="eastAsia"/>
+                          <w:color w:val="4472C4" w:themeColor="accent5"/>
+                        </w:rPr>
+                        <w:t>2018</w:t>
+                      </w:r>
+                      <w:r>
+                        <w:rPr>
+                          <w:rFonts w:hint="eastAsia"/>
+                          <w:color w:val="4472C4" w:themeColor="accent5"/>
+                        </w:rPr>
+                        <w:t>年</w:t>
+                      </w:r>
+                      <w:r>
+                        <w:rPr>
+                          <w:rFonts w:hint="eastAsia"/>
+                          <w:color w:val="4472C4" w:themeColor="accent5"/>
+                        </w:rPr>
+                        <w:t>7</w:t>
+                      </w:r>
+                      <w:r>
+                        <w:rPr>
+                          <w:rFonts w:hint="eastAsia"/>
+                          <w:color w:val="4472C4" w:themeColor="accent5"/>
+                        </w:rPr>
+                        <w:t>月</w:t>
+                      </w:r>
+                      <w:r>
+                        <w:rPr>
+                          <w:rFonts w:hint="eastAsia"/>
+                          <w:color w:val="4472C4" w:themeColor="accent5"/>
+                        </w:rPr>
+                        <w:t>13</w:t>
+                      </w:r>
+                      <w:r>
+                        <w:rPr>
+                          <w:rFonts w:hint="eastAsia"/>
+                          <w:color w:val="4472C4" w:themeColor="accent5"/>
+                        </w:rPr>
+                        <w:t>日</w:t>
+                      </w:r>
+                      <w:r>
+                        <w:rPr>
+                          <w:rFonts w:hint="eastAsia"/>
+                          <w:color w:val="4472C4" w:themeColor="accent5"/>
+                        </w:rPr>
+                        <w:t>1</w:t>
+                      </w:r>
+                      <w:r>
+                        <w:rPr>
+                          <w:color w:val="4472C4" w:themeColor="accent5"/>
+                        </w:rPr>
+                        <w:t>0</w:t>
+                      </w:r>
+                      <w:r>
+                        <w:rPr>
+                          <w:rFonts w:hint="eastAsia"/>
+                          <w:color w:val="4472C4" w:themeColor="accent5"/>
+                        </w:rPr>
+                        <w:t>:</w:t>
+                      </w:r>
+                      <w:r>
+                        <w:rPr>
+                          <w:color w:val="4472C4" w:themeColor="accent5"/>
+                        </w:rPr>
+                        <w:t>01</w:t>
+                      </w:r>
+                    </w:p>
+                    <w:p>
                       <w:r>
                         <w:t>STID</w:t>
                       </w:r>
@@ -2632,11 +3262,6 @@
                       </w:r>
                     </w:p>
                     <w:p>
-                      <w:pPr>
-                        <w:rPr>
-                          <w:rFonts w:hint="eastAsia"/>
-                        </w:rPr>
-                      </w:pPr>
                       <w:r>
                         <w:rPr>
                           <w:rFonts w:hint="eastAsia"/>
@@ -2654,18 +3279,28 @@
                       </w:r>
                     </w:p>
                     <w:p>
-                      <w:r>
-                        <w:rPr>
-                          <w:rFonts w:hint="eastAsia"/>
-                        </w:rPr>
-                        <w:t>Thumbup(</w:t>
-                      </w:r>
+                      <w:proofErr w:type="spellStart"/>
+                      <w:r>
+                        <w:rPr>
+                          <w:rFonts w:hint="eastAsia"/>
+                        </w:rPr>
+                        <w:t>Thumbup</w:t>
+                      </w:r>
+                      <w:proofErr w:type="spellEnd"/>
+                      <w:r>
+                        <w:rPr>
+                          <w:rFonts w:hint="eastAsia"/>
+                        </w:rPr>
+                        <w:t>(</w:t>
+                      </w:r>
+                      <w:proofErr w:type="gramStart"/>
                       <w:r>
                         <w:rPr>
                           <w:rFonts w:hint="eastAsia"/>
                         </w:rPr>
                         <w:t>点赞数</w:t>
                       </w:r>
+                      <w:proofErr w:type="gramEnd"/>
                       <w:r>
                         <w:rPr>
                           <w:rFonts w:hint="eastAsia"/>
@@ -2779,7 +3414,16 @@
                                 <w:i/>
                                 <w:color w:val="FF0000"/>
                               </w:rPr>
-                              <w:t>（收藏）表</w:t>
+                              <w:t>（</w:t>
+                            </w:r>
+                            <w:r>
+                              <w:rPr>
+                                <w:rFonts w:hint="eastAsia"/>
+                                <w:b/>
+                                <w:i/>
+                                <w:color w:val="FF0000"/>
+                              </w:rPr>
+                              <w:t>收藏）表</w:t>
                             </w:r>
                           </w:p>
                           <w:p>
@@ -2874,6 +3518,7 @@
                             <w:r>
                               <w:t>分配表编号，</w:t>
                             </w:r>
+                            <w:proofErr w:type="spellStart"/>
                             <w:r>
                               <w:rPr>
                                 <w:rFonts w:hint="eastAsia"/>
@@ -2883,6 +3528,7 @@
                             <w:r>
                               <w:t>imeSharing</w:t>
                             </w:r>
+                            <w:proofErr w:type="spellEnd"/>
                             <w:r>
                               <w:rPr>
                                 <w:rFonts w:hint="eastAsia"/>
@@ -2944,7 +3590,16 @@
                           <w:i/>
                           <w:color w:val="FF0000"/>
                         </w:rPr>
-                        <w:t>（收藏）表</w:t>
+                        <w:t>（</w:t>
+                      </w:r>
+                      <w:r>
+                        <w:rPr>
+                          <w:rFonts w:hint="eastAsia"/>
+                          <w:b/>
+                          <w:i/>
+                          <w:color w:val="FF0000"/>
+                        </w:rPr>
+                        <w:t>收藏）表</w:t>
                       </w:r>
                     </w:p>
                     <w:p>
@@ -3039,6 +3694,7 @@
                       <w:r>
                         <w:t>分配表编号，</w:t>
                       </w:r>
+                      <w:proofErr w:type="spellStart"/>
                       <w:r>
                         <w:rPr>
                           <w:rFonts w:hint="eastAsia"/>
@@ -3048,6 +3704,7 @@
                       <w:r>
                         <w:t>imeSharing</w:t>
                       </w:r>
+                      <w:proofErr w:type="spellEnd"/>
                       <w:r>
                         <w:rPr>
                           <w:rFonts w:hint="eastAsia"/>
@@ -3203,7 +3860,6 @@
           <w:b/>
           <w:noProof/>
         </w:rPr>
-        <w:lastRenderedPageBreak/>
         <mc:AlternateContent>
           <mc:Choice Requires="wps">
             <w:drawing>
@@ -3267,7 +3923,16 @@
                                 <w:i/>
                                 <w:color w:val="FF0000"/>
                               </w:rPr>
-                              <w:t>（记住登录表）</w:t>
+                              <w:t>（</w:t>
+                            </w:r>
+                            <w:r>
+                              <w:rPr>
+                                <w:rFonts w:hint="eastAsia"/>
+                                <w:b/>
+                                <w:i/>
+                                <w:color w:val="FF0000"/>
+                              </w:rPr>
+                              <w:t>记住登录表）</w:t>
                             </w:r>
                           </w:p>
                           <w:p>
@@ -3355,7 +4020,16 @@
                           <w:i/>
                           <w:color w:val="FF0000"/>
                         </w:rPr>
-                        <w:t>（记住登录表）</w:t>
+                        <w:t>（</w:t>
+                      </w:r>
+                      <w:r>
+                        <w:rPr>
+                          <w:rFonts w:hint="eastAsia"/>
+                          <w:b/>
+                          <w:i/>
+                          <w:color w:val="FF0000"/>
+                        </w:rPr>
+                        <w:t>记住登录表）</w:t>
                       </w:r>
                     </w:p>
                     <w:p>
@@ -3378,11 +4052,6 @@
                       </w:r>
                     </w:p>
                     <w:p>
-                      <w:pPr>
-                        <w:rPr>
-                          <w:rFonts w:hint="eastAsia"/>
-                        </w:rPr>
-                      </w:pPr>
                       <w:r>
                         <w:rPr>
                           <w:rFonts w:hint="eastAsia"/>
@@ -3392,8 +4061,6 @@
                       <w:r>
                         <w:t>？</w:t>
                       </w:r>
-                      <w:bookmarkStart w:id="1" w:name="_GoBack"/>
-                      <w:bookmarkEnd w:id="1"/>
                       <w:r>
                         <w:rPr>
                           <w:rFonts w:hint="eastAsia"/>
@@ -3575,8 +4242,13 @@
                             </w:r>
                           </w:p>
                           <w:p>
-                            <w:r>
-                              <w:t>AffairName(</w:t>
+                            <w:proofErr w:type="spellStart"/>
+                            <w:r>
+                              <w:t>AffairName</w:t>
+                            </w:r>
+                            <w:proofErr w:type="spellEnd"/>
+                            <w:r>
+                              <w:t>(</w:t>
                             </w:r>
                             <w:r>
                               <w:rPr>
@@ -3610,12 +4282,14 @@
                             <w:r>
                               <w:t>，</w:t>
                             </w:r>
+                            <w:proofErr w:type="spellStart"/>
                             <w:r>
                               <w:rPr>
                                 <w:rFonts w:hint="eastAsia"/>
                               </w:rPr>
                               <w:t>TimeSharing</w:t>
                             </w:r>
+                            <w:proofErr w:type="spellEnd"/>
                             <w:r>
                               <w:rPr>
                                 <w:rFonts w:hint="eastAsia"/>
@@ -3633,8 +4307,18 @@
                             </w:r>
                           </w:p>
                           <w:p>
-                            <w:r>
-                              <w:t xml:space="preserve">IdLabel </w:t>
+                            <w:pPr>
+                              <w:rPr>
+                                <w:rFonts w:hint="eastAsia"/>
+                              </w:rPr>
+                            </w:pPr>
+                            <w:proofErr w:type="spellStart"/>
+                            <w:r>
+                              <w:t>IdLabel</w:t>
+                            </w:r>
+                            <w:proofErr w:type="spellEnd"/>
+                            <w:r>
+                              <w:t xml:space="preserve"> </w:t>
                             </w:r>
                             <w:r>
                               <w:t>(</w:t>
@@ -3660,11 +4344,16 @@
                             </w:pPr>
                           </w:p>
                           <w:p>
+                            <w:proofErr w:type="spellStart"/>
                             <w:r>
                               <w:t>Time</w:t>
                             </w:r>
                             <w:r>
-                              <w:t>Start(</w:t>
+                              <w:t>Start</w:t>
+                            </w:r>
+                            <w:proofErr w:type="spellEnd"/>
+                            <w:r>
+                              <w:t>(</w:t>
                             </w:r>
                             <w:r>
                               <w:rPr>
@@ -3680,12 +4369,14 @@
                             </w:r>
                           </w:p>
                           <w:p>
+                            <w:proofErr w:type="spellStart"/>
                             <w:r>
                               <w:t>Time</w:t>
                             </w:r>
                             <w:r>
                               <w:t>End</w:t>
                             </w:r>
+                            <w:proofErr w:type="spellEnd"/>
                             <w:r>
                               <w:rPr>
                                 <w:rFonts w:hint="eastAsia"/>
@@ -3703,6 +4394,7 @@
                             </w:r>
                           </w:p>
                           <w:p>
+                            <w:proofErr w:type="spellStart"/>
                             <w:r>
                               <w:rPr>
                                 <w:rFonts w:hint="eastAsia"/>
@@ -3718,6 +4410,7 @@
                               </w:rPr>
                               <w:t>Plan</w:t>
                             </w:r>
+                            <w:proofErr w:type="spellEnd"/>
                             <w:r>
                               <w:rPr>
                                 <w:rFonts w:hint="eastAsia"/>
@@ -3735,6 +4428,35 @@
                             </w:r>
                           </w:p>
                           <w:p>
+                            <w:pPr>
+                              <w:rPr>
+                                <w:rFonts w:hint="eastAsia"/>
+                                <w:color w:val="4472C4" w:themeColor="accent5"/>
+                              </w:rPr>
+                            </w:pPr>
+                            <w:r>
+                              <w:rPr>
+                                <w:rFonts w:hint="eastAsia"/>
+                                <w:color w:val="4472C4" w:themeColor="accent5"/>
+                              </w:rPr>
+                              <w:t>上面三者</w:t>
+                            </w:r>
+                            <w:r>
+                              <w:rPr>
+                                <w:rFonts w:hint="eastAsia"/>
+                                <w:color w:val="4472C4" w:themeColor="accent5"/>
+                              </w:rPr>
+                              <w:t>例子：</w:t>
+                            </w:r>
+                            <w:r>
+                              <w:rPr>
+                                <w:rFonts w:hint="eastAsia"/>
+                                <w:color w:val="4472C4" w:themeColor="accent5"/>
+                              </w:rPr>
+                              <w:t>08:00</w:t>
+                            </w:r>
+                          </w:p>
+                          <w:p>
                             <w:r>
                               <w:t>T</w:t>
                             </w:r>
@@ -3769,6 +4491,34 @@
                                 <w:rFonts w:hint="eastAsia"/>
                               </w:rPr>
                               <w:t>（满意度）</w:t>
+                            </w:r>
+                          </w:p>
+                          <w:p>
+                            <w:pPr>
+                              <w:rPr>
+                                <w:rFonts w:hint="eastAsia"/>
+                                <w:color w:val="4472C4" w:themeColor="accent5"/>
+                              </w:rPr>
+                            </w:pPr>
+                            <w:r>
+                              <w:rPr>
+                                <w:rFonts w:hint="eastAsia"/>
+                                <w:color w:val="4472C4" w:themeColor="accent5"/>
+                              </w:rPr>
+                              <w:t>空值或者</w:t>
+                            </w:r>
+                            <w:r>
+                              <w:rPr>
+                                <w:rFonts w:hint="eastAsia"/>
+                                <w:color w:val="4472C4" w:themeColor="accent5"/>
+                              </w:rPr>
+                              <w:t>1</w:t>
+                            </w:r>
+                            <w:r>
+                              <w:rPr>
+                                <w:color w:val="4472C4" w:themeColor="accent5"/>
+                              </w:rPr>
+                              <w:t>-5</w:t>
                             </w:r>
                           </w:p>
                           <w:p/>
@@ -3888,8 +4638,13 @@
                       </w:r>
                     </w:p>
                     <w:p>
-                      <w:r>
-                        <w:t>AffairName(</w:t>
+                      <w:proofErr w:type="spellStart"/>
+                      <w:r>
+                        <w:t>AffairName</w:t>
+                      </w:r>
+                      <w:proofErr w:type="spellEnd"/>
+                      <w:r>
+                        <w:t>(</w:t>
                       </w:r>
                       <w:r>
                         <w:rPr>
@@ -3923,12 +4678,14 @@
                       <w:r>
                         <w:t>，</w:t>
                       </w:r>
+                      <w:proofErr w:type="spellStart"/>
                       <w:r>
                         <w:rPr>
                           <w:rFonts w:hint="eastAsia"/>
                         </w:rPr>
                         <w:t>TimeSharing</w:t>
                       </w:r>
+                      <w:proofErr w:type="spellEnd"/>
                       <w:r>
                         <w:rPr>
                           <w:rFonts w:hint="eastAsia"/>
@@ -3946,8 +4703,18 @@
                       </w:r>
                     </w:p>
                     <w:p>
-                      <w:r>
-                        <w:t xml:space="preserve">IdLabel </w:t>
+                      <w:pPr>
+                        <w:rPr>
+                          <w:rFonts w:hint="eastAsia"/>
+                        </w:rPr>
+                      </w:pPr>
+                      <w:proofErr w:type="spellStart"/>
+                      <w:r>
+                        <w:t>IdLabel</w:t>
+                      </w:r>
+                      <w:proofErr w:type="spellEnd"/>
+                      <w:r>
+                        <w:t xml:space="preserve"> </w:t>
                       </w:r>
                       <w:r>
                         <w:t>(</w:t>
@@ -3973,11 +4740,16 @@
                       </w:pPr>
                     </w:p>
                     <w:p>
+                      <w:proofErr w:type="spellStart"/>
                       <w:r>
                         <w:t>Time</w:t>
                       </w:r>
                       <w:r>
-                        <w:t>Start(</w:t>
+                        <w:t>Start</w:t>
+                      </w:r>
+                      <w:proofErr w:type="spellEnd"/>
+                      <w:r>
+                        <w:t>(</w:t>
                       </w:r>
                       <w:r>
                         <w:rPr>
@@ -3993,12 +4765,14 @@
                       </w:r>
                     </w:p>
                     <w:p>
+                      <w:proofErr w:type="spellStart"/>
                       <w:r>
                         <w:t>Time</w:t>
                       </w:r>
                       <w:r>
                         <w:t>End</w:t>
                       </w:r>
+                      <w:proofErr w:type="spellEnd"/>
                       <w:r>
                         <w:rPr>
                           <w:rFonts w:hint="eastAsia"/>
@@ -4016,6 +4790,7 @@
                       </w:r>
                     </w:p>
                     <w:p>
+                      <w:proofErr w:type="spellStart"/>
                       <w:r>
                         <w:rPr>
                           <w:rFonts w:hint="eastAsia"/>
@@ -4031,6 +4806,7 @@
                         </w:rPr>
                         <w:t>Plan</w:t>
                       </w:r>
+                      <w:proofErr w:type="spellEnd"/>
                       <w:r>
                         <w:rPr>
                           <w:rFonts w:hint="eastAsia"/>
@@ -4048,6 +4824,35 @@
                       </w:r>
                     </w:p>
                     <w:p>
+                      <w:pPr>
+                        <w:rPr>
+                          <w:rFonts w:hint="eastAsia"/>
+                          <w:color w:val="4472C4" w:themeColor="accent5"/>
+                        </w:rPr>
+                      </w:pPr>
+                      <w:r>
+                        <w:rPr>
+                          <w:rFonts w:hint="eastAsia"/>
+                          <w:color w:val="4472C4" w:themeColor="accent5"/>
+                        </w:rPr>
+                        <w:t>上面三者</w:t>
+                      </w:r>
+                      <w:r>
+                        <w:rPr>
+                          <w:rFonts w:hint="eastAsia"/>
+                          <w:color w:val="4472C4" w:themeColor="accent5"/>
+                        </w:rPr>
+                        <w:t>例子：</w:t>
+                      </w:r>
+                      <w:r>
+                        <w:rPr>
+                          <w:rFonts w:hint="eastAsia"/>
+                          <w:color w:val="4472C4" w:themeColor="accent5"/>
+                        </w:rPr>
+                        <w:t>08:00</w:t>
+                      </w:r>
+                    </w:p>
+                    <w:p>
                       <w:r>
                         <w:t>T</w:t>
                       </w:r>
@@ -4082,6 +4887,34 @@
                           <w:rFonts w:hint="eastAsia"/>
                         </w:rPr>
                         <w:t>（满意度）</w:t>
+                      </w:r>
+                    </w:p>
+                    <w:p>
+                      <w:pPr>
+                        <w:rPr>
+                          <w:rFonts w:hint="eastAsia"/>
+                          <w:color w:val="4472C4" w:themeColor="accent5"/>
+                        </w:rPr>
+                      </w:pPr>
+                      <w:r>
+                        <w:rPr>
+                          <w:rFonts w:hint="eastAsia"/>
+                          <w:color w:val="4472C4" w:themeColor="accent5"/>
+                        </w:rPr>
+                        <w:t>空值或者</w:t>
+                      </w:r>
+                      <w:r>
+                        <w:rPr>
+                          <w:rFonts w:hint="eastAsia"/>
+                          <w:color w:val="4472C4" w:themeColor="accent5"/>
+                        </w:rPr>
+                        <w:t>1</w:t>
+                      </w:r>
+                      <w:r>
+                        <w:rPr>
+                          <w:color w:val="4472C4" w:themeColor="accent5"/>
+                        </w:rPr>
+                        <w:t>-5</w:t>
                       </w:r>
                     </w:p>
                     <w:p/>
@@ -4152,38 +4985,48 @@
                                 <w:color w:val="FF0000"/>
                               </w:rPr>
                             </w:pPr>
+                            <w:proofErr w:type="spellStart"/>
                             <w:r>
                               <w:rPr>
                                 <w:b/>
                                 <w:i/>
                                 <w:color w:val="FF0000"/>
                               </w:rPr>
-                              <w:t>S_Affairs(</w:t>
-                            </w:r>
-                            <w:r>
-                              <w:rPr>
-                                <w:rFonts w:hint="eastAsia"/>
+                              <w:t>S_Affairs</w:t>
+                            </w:r>
+                            <w:proofErr w:type="spellEnd"/>
+                            <w:r>
+                              <w:rPr>
                                 <w:b/>
                                 <w:i/>
                                 <w:color w:val="FF0000"/>
                               </w:rPr>
-                              <w:t>日程表中的事务</w:t>
-                            </w:r>
-                            <w:r>
-                              <w:rPr>
+                              <w:t>(</w:t>
+                            </w:r>
+                            <w:r>
+                              <w:rPr>
+                                <w:rFonts w:hint="eastAsia"/>
                                 <w:b/>
                                 <w:i/>
                                 <w:color w:val="FF0000"/>
                               </w:rPr>
-                              <w:t>)</w:t>
-                            </w:r>
-                            <w:r>
-                              <w:rPr>
-                                <w:rFonts w:hint="eastAsia"/>
+                              <w:t>日程表中的事务</w:t>
+                            </w:r>
+                            <w:r>
+                              <w:rPr>
                                 <w:b/>
                                 <w:i/>
                                 <w:color w:val="FF0000"/>
                               </w:rPr>
+                              <w:t>)</w:t>
+                            </w:r>
+                            <w:r>
+                              <w:rPr>
+                                <w:rFonts w:hint="eastAsia"/>
+                                <w:b/>
+                                <w:i/>
+                                <w:color w:val="FF0000"/>
+                              </w:rPr>
                               <w:t>表</w:t>
                             </w:r>
                           </w:p>
@@ -4223,8 +5066,13 @@
                             </w:r>
                           </w:p>
                           <w:p>
-                            <w:r>
-                              <w:t>AffairName(</w:t>
+                            <w:proofErr w:type="spellStart"/>
+                            <w:r>
+                              <w:t>AffairName</w:t>
+                            </w:r>
+                            <w:proofErr w:type="spellEnd"/>
+                            <w:r>
+                              <w:t>(</w:t>
                             </w:r>
                             <w:r>
                               <w:rPr>
@@ -4264,12 +5112,14 @@
                               </w:rPr>
                               <w:t>，</w:t>
                             </w:r>
+                            <w:proofErr w:type="spellStart"/>
                             <w:r>
                               <w:rPr>
                                 <w:rFonts w:hint="eastAsia"/>
                               </w:rPr>
                               <w:t>TimeSharing</w:t>
                             </w:r>
+                            <w:proofErr w:type="spellEnd"/>
                             <w:r>
                               <w:rPr>
                                 <w:rFonts w:hint="eastAsia"/>
@@ -4331,11 +5181,16 @@
                             </w:r>
                           </w:p>
                           <w:p>
+                            <w:proofErr w:type="spellStart"/>
                             <w:r>
                               <w:t>Id</w:t>
                             </w:r>
                             <w:r>
-                              <w:t>Label(</w:t>
+                              <w:t>Label</w:t>
+                            </w:r>
+                            <w:proofErr w:type="spellEnd"/>
+                            <w:r>
+                              <w:t>(</w:t>
                             </w:r>
                             <w:r>
                               <w:rPr>
@@ -4353,50 +5208,52 @@
                           <w:p>
                             <w:pPr>
                               <w:rPr>
-                                <w:color w:val="1F4E79" w:themeColor="accent1" w:themeShade="80"/>
+                                <w:color w:val="FF0000"/>
                               </w:rPr>
                             </w:pPr>
                             <w:r>
                               <w:rPr>
                                 <w:rFonts w:hint="eastAsia"/>
-                                <w:color w:val="1F4E79" w:themeColor="accent1" w:themeShade="80"/>
+                                <w:color w:val="FF0000"/>
                               </w:rPr>
                               <w:t>（可以</w:t>
                             </w:r>
                             <w:r>
                               <w:rPr>
-                                <w:color w:val="1F4E79" w:themeColor="accent1" w:themeShade="80"/>
+                                <w:color w:val="FF0000"/>
                               </w:rPr>
                               <w:t>直接通过</w:t>
                             </w:r>
                             <w:r>
                               <w:rPr>
                                 <w:rFonts w:hint="eastAsia"/>
-                                <w:color w:val="1F4E79" w:themeColor="accent1" w:themeShade="80"/>
+                                <w:color w:val="FF0000"/>
                               </w:rPr>
                               <w:t>时间</w:t>
                             </w:r>
                             <w:r>
                               <w:rPr>
-                                <w:color w:val="1F4E79" w:themeColor="accent1" w:themeShade="80"/>
+                                <w:color w:val="FF0000"/>
                               </w:rPr>
                               <w:t>查日程表中的重复</w:t>
                             </w:r>
                             <w:r>
                               <w:rPr>
                                 <w:rFonts w:hint="eastAsia"/>
-                                <w:color w:val="1F4E79" w:themeColor="accent1" w:themeShade="80"/>
+                                <w:color w:val="FF0000"/>
                               </w:rPr>
                               <w:t>）</w:t>
                             </w:r>
                           </w:p>
                           <w:p>
+                            <w:proofErr w:type="spellStart"/>
                             <w:r>
                               <w:t>Time</w:t>
                             </w:r>
                             <w:r>
                               <w:t>Start</w:t>
                             </w:r>
+                            <w:proofErr w:type="spellEnd"/>
                             <w:r>
                               <w:rPr>
                                 <w:rFonts w:hint="eastAsia"/>
@@ -4414,12 +5271,14 @@
                             </w:r>
                           </w:p>
                           <w:p>
+                            <w:proofErr w:type="spellStart"/>
                             <w:r>
                               <w:t>Time</w:t>
                             </w:r>
                             <w:r>
                               <w:t>End</w:t>
                             </w:r>
+                            <w:proofErr w:type="spellEnd"/>
                             <w:r>
                               <w:rPr>
                                 <w:rFonts w:hint="eastAsia"/>
@@ -4428,9 +5287,11 @@
                             </w:r>
                           </w:p>
                           <w:p>
+                            <w:proofErr w:type="spellStart"/>
                             <w:r>
                               <w:t>TimePlanStart</w:t>
                             </w:r>
+                            <w:proofErr w:type="spellEnd"/>
                             <w:r>
                               <w:rPr>
                                 <w:rFonts w:hint="eastAsia"/>
@@ -4448,9 +5309,11 @@
                             </w:r>
                           </w:p>
                           <w:p>
+                            <w:proofErr w:type="spellStart"/>
                             <w:r>
                               <w:t>TimePlanEnd</w:t>
                             </w:r>
+                            <w:proofErr w:type="spellEnd"/>
                             <w:r>
                               <w:rPr>
                                 <w:rFonts w:hint="eastAsia"/>
@@ -4459,8 +5322,13 @@
                             </w:r>
                           </w:p>
                           <w:p>
-                            <w:r>
-                              <w:t>AlarmStartTIme(</w:t>
+                            <w:proofErr w:type="spellStart"/>
+                            <w:r>
+                              <w:t>AlarmStartTIme</w:t>
+                            </w:r>
+                            <w:proofErr w:type="spellEnd"/>
+                            <w:r>
+                              <w:t>(</w:t>
                             </w:r>
                             <w:r>
                               <w:rPr>
@@ -4491,6 +5359,7 @@
                             </w:r>
                           </w:p>
                           <w:p>
+                            <w:proofErr w:type="spellStart"/>
                             <w:r>
                               <w:rPr>
                                 <w:rFonts w:hint="eastAsia"/>
@@ -4501,7 +5370,14 @@
                               <w:rPr>
                                 <w:rFonts w:hint="eastAsia"/>
                               </w:rPr>
-                              <w:t>TIme(</w:t>
+                              <w:t>TIme</w:t>
+                            </w:r>
+                            <w:proofErr w:type="spellEnd"/>
+                            <w:r>
+                              <w:rPr>
+                                <w:rFonts w:hint="eastAsia"/>
+                              </w:rPr>
+                              <w:t>(</w:t>
                             </w:r>
                             <w:r>
                               <w:rPr>
@@ -4563,11 +5439,19 @@
                             </w:r>
                           </w:p>
                           <w:p>
-                            <w:r>
-                              <w:rPr>
-                                <w:rFonts w:hint="eastAsia"/>
-                              </w:rPr>
-                              <w:t>IsImportant(</w:t>
+                            <w:proofErr w:type="spellStart"/>
+                            <w:r>
+                              <w:rPr>
+                                <w:rFonts w:hint="eastAsia"/>
+                              </w:rPr>
+                              <w:t>IsImportant</w:t>
+                            </w:r>
+                            <w:proofErr w:type="spellEnd"/>
+                            <w:r>
+                              <w:rPr>
+                                <w:rFonts w:hint="eastAsia"/>
+                              </w:rPr>
+                              <w:t>(</w:t>
                             </w:r>
                             <w:r>
                               <w:rPr>
@@ -4578,13 +5462,52 @@
                             <w:r>
                               <w:t>重要</w:t>
                             </w:r>
-                            <w:bookmarkStart w:id="0" w:name="_GoBack"/>
-                            <w:bookmarkEnd w:id="0"/>
                             <w:r>
                               <w:rPr>
                                 <w:rFonts w:hint="eastAsia"/>
                               </w:rPr>
                               <w:t>)</w:t>
+                            </w:r>
+                          </w:p>
+                          <w:p>
+                            <w:pPr>
+                              <w:rPr>
+                                <w:rFonts w:hint="eastAsia"/>
+                                <w:color w:val="4472C4" w:themeColor="accent5"/>
+                              </w:rPr>
+                            </w:pPr>
+                            <w:r>
+                              <w:rPr>
+                                <w:color w:val="4472C4" w:themeColor="accent5"/>
+                              </w:rPr>
+                              <w:t>//y</w:t>
+                            </w:r>
+                            <w:r>
+                              <w:rPr>
+                                <w:rFonts w:hint="eastAsia"/>
+                                <w:color w:val="4472C4" w:themeColor="accent5"/>
+                              </w:rPr>
+                              <w:t>表示重要</w:t>
+                            </w:r>
+                            <w:r>
+                              <w:rPr>
+                                <w:rFonts w:hint="eastAsia"/>
+                                <w:color w:val="4472C4" w:themeColor="accent5"/>
+                              </w:rPr>
+                              <w:t>,</w:t>
+                            </w:r>
+                            <w:r>
+                              <w:rPr>
+                                <w:color w:val="4472C4" w:themeColor="accent5"/>
+                              </w:rPr>
+                              <w:t>n</w:t>
+                            </w:r>
+                            <w:r>
+                              <w:rPr>
+                                <w:rFonts w:hint="eastAsia"/>
+                                <w:color w:val="4472C4" w:themeColor="accent5"/>
+                              </w:rPr>
+                              <w:t>表示不重要</w:t>
                             </w:r>
                           </w:p>
                         </w:txbxContent>
@@ -4606,11 +5529,7 @@
           </mc:Choice>
           <mc:Fallback>
             <w:pict>
-              <v:shapetype w14:anchorId="4050DF7E" id="_x0000_t202" coordsize="21600,21600" o:spt="202" path="m,l,21600r21600,l21600,xe">
-                <v:stroke joinstyle="miter"/>
-                <v:path gradientshapeok="t" o:connecttype="rect"/>
-              </v:shapetype>
-              <v:shape id="_x0000_s1036" type="#_x0000_t202" style="position:absolute;left:0;text-align:left;margin-left:209.15pt;margin-top:39pt;width:185.9pt;height:110.6pt;z-index:251681792;visibility:visible;mso-wrap-style:square;mso-width-percent:400;mso-height-percent:200;mso-wrap-distance-left:9pt;mso-wrap-distance-top:3.6pt;mso-wrap-distance-right:9pt;mso-wrap-distance-bottom:3.6pt;mso-position-horizontal:absolute;mso-position-horizontal-relative:text;mso-position-vertical:absolute;mso-position-vertical-relative:text;mso-width-percent:400;mso-height-percent:200;mso-width-relative:margin;mso-height-relative:margin;v-text-anchor:top" o:gfxdata="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">
+              <v:shape w14:anchorId="4050DF7E" id="_x0000_s1036" type="#_x0000_t202" style="position:absolute;left:0;text-align:left;margin-left:209.15pt;margin-top:39pt;width:185.9pt;height:110.6pt;z-index:251681792;visibility:visible;mso-wrap-style:square;mso-width-percent:400;mso-height-percent:200;mso-wrap-distance-left:9pt;mso-wrap-distance-top:3.6pt;mso-wrap-distance-right:9pt;mso-wrap-distance-bottom:3.6pt;mso-position-horizontal:absolute;mso-position-horizontal-relative:text;mso-position-vertical:absolute;mso-position-vertical-relative:text;mso-width-percent:400;mso-height-percent:200;mso-width-relative:margin;mso-height-relative:margin;v-text-anchor:top" o:gfxdata="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">
                 <v:textbox style="mso-fit-shape-to-text:t">
                   <w:txbxContent>
                     <w:p>
@@ -4621,38 +5540,48 @@
                           <w:color w:val="FF0000"/>
                         </w:rPr>
                       </w:pPr>
+                      <w:proofErr w:type="spellStart"/>
                       <w:r>
                         <w:rPr>
                           <w:b/>
                           <w:i/>
                           <w:color w:val="FF0000"/>
                         </w:rPr>
-                        <w:t>S_Affairs(</w:t>
-                      </w:r>
-                      <w:r>
-                        <w:rPr>
-                          <w:rFonts w:hint="eastAsia"/>
+                        <w:t>S_Affairs</w:t>
+                      </w:r>
+                      <w:proofErr w:type="spellEnd"/>
+                      <w:r>
+                        <w:rPr>
                           <w:b/>
                           <w:i/>
                           <w:color w:val="FF0000"/>
                         </w:rPr>
-                        <w:t>日程表中的事务</w:t>
-                      </w:r>
-                      <w:r>
-                        <w:rPr>
+                        <w:t>(</w:t>
+                      </w:r>
+                      <w:r>
+                        <w:rPr>
+                          <w:rFonts w:hint="eastAsia"/>
                           <w:b/>
                           <w:i/>
                           <w:color w:val="FF0000"/>
                         </w:rPr>
-                        <w:t>)</w:t>
-                      </w:r>
-                      <w:r>
-                        <w:rPr>
-                          <w:rFonts w:hint="eastAsia"/>
+                        <w:t>日程表中的事务</w:t>
+                      </w:r>
+                      <w:r>
+                        <w:rPr>
                           <w:b/>
                           <w:i/>
                           <w:color w:val="FF0000"/>
                         </w:rPr>
+                        <w:t>)</w:t>
+                      </w:r>
+                      <w:r>
+                        <w:rPr>
+                          <w:rFonts w:hint="eastAsia"/>
+                          <w:b/>
+                          <w:i/>
+                          <w:color w:val="FF0000"/>
+                        </w:rPr>
                         <w:t>表</w:t>
                       </w:r>
                     </w:p>
@@ -4692,8 +5621,13 @@
                       </w:r>
                     </w:p>
                     <w:p>
-                      <w:r>
-                        <w:t>AffairName(</w:t>
+                      <w:proofErr w:type="spellStart"/>
+                      <w:r>
+                        <w:t>AffairName</w:t>
+                      </w:r>
+                      <w:proofErr w:type="spellEnd"/>
+                      <w:r>
+                        <w:t>(</w:t>
                       </w:r>
                       <w:r>
                         <w:rPr>
@@ -4733,12 +5667,14 @@
                         </w:rPr>
                         <w:t>，</w:t>
                       </w:r>
+                      <w:proofErr w:type="spellStart"/>
                       <w:r>
                         <w:rPr>
                           <w:rFonts w:hint="eastAsia"/>
                         </w:rPr>
                         <w:t>TimeSharing</w:t>
                       </w:r>
+                      <w:proofErr w:type="spellEnd"/>
                       <w:r>
                         <w:rPr>
                           <w:rFonts w:hint="eastAsia"/>
@@ -4800,11 +5736,16 @@
                       </w:r>
                     </w:p>
                     <w:p>
+                      <w:proofErr w:type="spellStart"/>
                       <w:r>
                         <w:t>Id</w:t>
                       </w:r>
                       <w:r>
-                        <w:t>Label(</w:t>
+                        <w:t>Label</w:t>
+                      </w:r>
+                      <w:proofErr w:type="spellEnd"/>
+                      <w:r>
+                        <w:t>(</w:t>
                       </w:r>
                       <w:r>
                         <w:rPr>
@@ -4822,50 +5763,52 @@
                     <w:p>
                       <w:pPr>
                         <w:rPr>
-                          <w:color w:val="1F4E79" w:themeColor="accent1" w:themeShade="80"/>
+                          <w:color w:val="FF0000"/>
                         </w:rPr>
                       </w:pPr>
                       <w:r>
                         <w:rPr>
                           <w:rFonts w:hint="eastAsia"/>
-                          <w:color w:val="1F4E79" w:themeColor="accent1" w:themeShade="80"/>
+                          <w:color w:val="FF0000"/>
                         </w:rPr>
                         <w:t>（可以</w:t>
                       </w:r>
                       <w:r>
                         <w:rPr>
-                          <w:color w:val="1F4E79" w:themeColor="accent1" w:themeShade="80"/>
+                          <w:color w:val="FF0000"/>
                         </w:rPr>
                         <w:t>直接通过</w:t>
                       </w:r>
                       <w:r>
                         <w:rPr>
                           <w:rFonts w:hint="eastAsia"/>
-                          <w:color w:val="1F4E79" w:themeColor="accent1" w:themeShade="80"/>
+                          <w:color w:val="FF0000"/>
                         </w:rPr>
                         <w:t>时间</w:t>
                       </w:r>
                       <w:r>
                         <w:rPr>
-                          <w:color w:val="1F4E79" w:themeColor="accent1" w:themeShade="80"/>
+                          <w:color w:val="FF0000"/>
                         </w:rPr>
                         <w:t>查日程表中的重复</w:t>
                       </w:r>
                       <w:r>
                         <w:rPr>
                           <w:rFonts w:hint="eastAsia"/>
-                          <w:color w:val="1F4E79" w:themeColor="accent1" w:themeShade="80"/>
+                          <w:color w:val="FF0000"/>
                         </w:rPr>
                         <w:t>）</w:t>
                       </w:r>
                     </w:p>
                     <w:p>
+                      <w:proofErr w:type="spellStart"/>
                       <w:r>
                         <w:t>Time</w:t>
                       </w:r>
                       <w:r>
                         <w:t>Start</w:t>
                       </w:r>
+                      <w:proofErr w:type="spellEnd"/>
                       <w:r>
                         <w:rPr>
                           <w:rFonts w:hint="eastAsia"/>
@@ -4883,12 +5826,14 @@
                       </w:r>
                     </w:p>
                     <w:p>
+                      <w:proofErr w:type="spellStart"/>
                       <w:r>
                         <w:t>Time</w:t>
                       </w:r>
                       <w:r>
                         <w:t>End</w:t>
                       </w:r>
+                      <w:proofErr w:type="spellEnd"/>
                       <w:r>
                         <w:rPr>
                           <w:rFonts w:hint="eastAsia"/>
@@ -4897,9 +5842,11 @@
                       </w:r>
                     </w:p>
                     <w:p>
+                      <w:proofErr w:type="spellStart"/>
                       <w:r>
                         <w:t>TimePlanStart</w:t>
                       </w:r>
+                      <w:proofErr w:type="spellEnd"/>
                       <w:r>
                         <w:rPr>
                           <w:rFonts w:hint="eastAsia"/>
@@ -4917,9 +5864,11 @@
                       </w:r>
                     </w:p>
                     <w:p>
+                      <w:proofErr w:type="spellStart"/>
                       <w:r>
                         <w:t>TimePlanEnd</w:t>
                       </w:r>
+                      <w:proofErr w:type="spellEnd"/>
                       <w:r>
                         <w:rPr>
                           <w:rFonts w:hint="eastAsia"/>
@@ -4928,8 +5877,13 @@
                       </w:r>
                     </w:p>
                     <w:p>
-                      <w:r>
-                        <w:t>AlarmStartTIme(</w:t>
+                      <w:proofErr w:type="spellStart"/>
+                      <w:r>
+                        <w:t>AlarmStartTIme</w:t>
+                      </w:r>
+                      <w:proofErr w:type="spellEnd"/>
+                      <w:r>
+                        <w:t>(</w:t>
                       </w:r>
                       <w:r>
                         <w:rPr>
@@ -4960,6 +5914,7 @@
                       </w:r>
                     </w:p>
                     <w:p>
+                      <w:proofErr w:type="spellStart"/>
                       <w:r>
                         <w:rPr>
                           <w:rFonts w:hint="eastAsia"/>
@@ -4970,7 +5925,14 @@
                         <w:rPr>
                           <w:rFonts w:hint="eastAsia"/>
                         </w:rPr>
-                        <w:t>TIme(</w:t>
+                        <w:t>TIme</w:t>
+                      </w:r>
+                      <w:proofErr w:type="spellEnd"/>
+                      <w:r>
+                        <w:rPr>
+                          <w:rFonts w:hint="eastAsia"/>
+                        </w:rPr>
+                        <w:t>(</w:t>
                       </w:r>
                       <w:r>
                         <w:rPr>
@@ -5032,11 +5994,19 @@
                       </w:r>
                     </w:p>
                     <w:p>
-                      <w:r>
-                        <w:rPr>
-                          <w:rFonts w:hint="eastAsia"/>
-                        </w:rPr>
-                        <w:t>IsImportant(</w:t>
+                      <w:proofErr w:type="spellStart"/>
+                      <w:r>
+                        <w:rPr>
+                          <w:rFonts w:hint="eastAsia"/>
+                        </w:rPr>
+                        <w:t>IsImportant</w:t>
+                      </w:r>
+                      <w:proofErr w:type="spellEnd"/>
+                      <w:r>
+                        <w:rPr>
+                          <w:rFonts w:hint="eastAsia"/>
+                        </w:rPr>
+                        <w:t>(</w:t>
                       </w:r>
                       <w:r>
                         <w:rPr>
@@ -5047,13 +6017,52 @@
                       <w:r>
                         <w:t>重要</w:t>
                       </w:r>
-                      <w:bookmarkStart w:id="1" w:name="_GoBack"/>
-                      <w:bookmarkEnd w:id="1"/>
                       <w:r>
                         <w:rPr>
                           <w:rFonts w:hint="eastAsia"/>
                         </w:rPr>
                         <w:t>)</w:t>
+                      </w:r>
+                    </w:p>
+                    <w:p>
+                      <w:pPr>
+                        <w:rPr>
+                          <w:rFonts w:hint="eastAsia"/>
+                          <w:color w:val="4472C4" w:themeColor="accent5"/>
+                        </w:rPr>
+                      </w:pPr>
+                      <w:r>
+                        <w:rPr>
+                          <w:color w:val="4472C4" w:themeColor="accent5"/>
+                        </w:rPr>
+                        <w:t>//y</w:t>
+                      </w:r>
+                      <w:r>
+                        <w:rPr>
+                          <w:rFonts w:hint="eastAsia"/>
+                          <w:color w:val="4472C4" w:themeColor="accent5"/>
+                        </w:rPr>
+                        <w:t>表示重要</w:t>
+                      </w:r>
+                      <w:r>
+                        <w:rPr>
+                          <w:rFonts w:hint="eastAsia"/>
+                          <w:color w:val="4472C4" w:themeColor="accent5"/>
+                        </w:rPr>
+                        <w:t>,</w:t>
+                      </w:r>
+                      <w:r>
+                        <w:rPr>
+                          <w:color w:val="4472C4" w:themeColor="accent5"/>
+                        </w:rPr>
+                        <w:t>n</w:t>
+                      </w:r>
+                      <w:r>
+                        <w:rPr>
+                          <w:rFonts w:hint="eastAsia"/>
+                          <w:color w:val="4472C4" w:themeColor="accent5"/>
+                        </w:rPr>
+                        <w:t>表示不重要</w:t>
                       </w:r>
                     </w:p>
                   </w:txbxContent>
@@ -5076,7 +6085,7 @@
 </file>
 
 <file path=word/endnotes.xml><?xml version="1.0" encoding="utf-8"?>
-<w:endnotes xmlns:wpc="http://schemas.microsoft.com/office/word/2010/wordprocessingCanvas" xmlns:cx="http://schemas.microsoft.com/office/drawing/2014/chartex" xmlns:cx1="http://schemas.microsoft.com/office/drawing/2015/9/8/chartex" xmlns:mc="http://schemas.openxmlformats.org/markup-compatibility/2006" xmlns:o="urn:schemas-microsoft-com:office:office" xmlns:r="http://schemas.openxmlformats.org/officeDocument/2006/relationships" xmlns:m="http://schemas.openxmlformats.org/officeDocument/2006/math" xmlns:v="urn:schemas-microsoft-com:vml" xmlns:wp14="http://schemas.microsoft.com/office/word/2010/wordprocessingDrawing" xmlns:wp="http://schemas.openxmlformats.org/drawingml/2006/wordprocessingDrawing" xmlns:w10="urn:schemas-microsoft-com:office:word" xmlns:w="http://schemas.openxmlformats.org/wordprocessingml/2006/main" xmlns:w14="http://schemas.microsoft.com/office/word/2010/wordml" xmlns:w15="http://schemas.microsoft.com/office/word/2012/wordml" xmlns:w16se="http://schemas.microsoft.com/office/word/2015/wordml/symex" xmlns:wpg="http://schemas.microsoft.com/office/word/2010/wordprocessingGroup" xmlns:wpi="http://schemas.microsoft.com/office/word/2010/wordprocessingInk" xmlns:wne="http://schemas.microsoft.com/office/word/2006/wordml" xmlns:wps="http://schemas.microsoft.com/office/word/2010/wordprocessingShape" mc:Ignorable="w14 w15 w16se wp14">
+<w:endnotes xmlns:wpc="http://schemas.microsoft.com/office/word/2010/wordprocessingCanvas" xmlns:cx="http://schemas.microsoft.com/office/drawing/2014/chartex" xmlns:cx1="http://schemas.microsoft.com/office/drawing/2015/9/8/chartex" xmlns:cx2="http://schemas.microsoft.com/office/drawing/2015/10/21/chartex" xmlns:cx3="http://schemas.microsoft.com/office/drawing/2016/5/9/chartex" xmlns:cx4="http://schemas.microsoft.com/office/drawing/2016/5/10/chartex" xmlns:cx5="http://schemas.microsoft.com/office/drawing/2016/5/11/chartex" xmlns:cx6="http://schemas.microsoft.com/office/drawing/2016/5/12/chartex" xmlns:cx7="http://schemas.microsoft.com/office/drawing/2016/5/13/chartex" xmlns:cx8="http://schemas.microsoft.com/office/drawing/2016/5/14/chartex" xmlns:mc="http://schemas.openxmlformats.org/markup-compatibility/2006" xmlns:aink="http://schemas.microsoft.com/office/drawing/2016/ink" xmlns:am3d="http://schemas.microsoft.com/office/drawing/2017/model3d" xmlns:o="urn:schemas-microsoft-com:office:office" xmlns:r="http://schemas.openxmlformats.org/officeDocument/2006/relationships" xmlns:m="http://schemas.openxmlformats.org/officeDocument/2006/math" xmlns:v="urn:schemas-microsoft-com:vml" xmlns:wp14="http://schemas.microsoft.com/office/word/2010/wordprocessingDrawing" xmlns:wp="http://schemas.openxmlformats.org/drawingml/2006/wordprocessingDrawing" xmlns:w10="urn:schemas-microsoft-com:office:word" xmlns:w="http://schemas.openxmlformats.org/wordprocessingml/2006/main" xmlns:w14="http://schemas.microsoft.com/office/word/2010/wordml" xmlns:w15="http://schemas.microsoft.com/office/word/2012/wordml" xmlns:w16cid="http://schemas.microsoft.com/office/word/2016/wordml/cid" xmlns:w16se="http://schemas.microsoft.com/office/word/2015/wordml/symex" xmlns:wpg="http://schemas.microsoft.com/office/word/2010/wordprocessingGroup" xmlns:wpi="http://schemas.microsoft.com/office/word/2010/wordprocessingInk" xmlns:wne="http://schemas.microsoft.com/office/word/2006/wordml" xmlns:wps="http://schemas.microsoft.com/office/word/2010/wordprocessingShape" mc:Ignorable="w14 w15 w16se w16cid wp14">
   <w:endnote w:type="separator" w:id="-1">
     <w:p>
       <w:r>
@@ -5095,7 +6104,7 @@
 </file>
 
 <file path=word/footnotes.xml><?xml version="1.0" encoding="utf-8"?>
-<w:footnotes xmlns:wpc="http://schemas.microsoft.com/office/word/2010/wordprocessingCanvas" xmlns:cx="http://schemas.microsoft.com/office/drawing/2014/chartex" xmlns:cx1="http://schemas.microsoft.com/office/drawing/2015/9/8/chartex" xmlns:mc="http://schemas.openxmlformats.org/markup-compatibility/2006" xmlns:o="urn:schemas-microsoft-com:office:office" xmlns:r="http://schemas.openxmlformats.org/officeDocument/2006/relationships" xmlns:m="http://schemas.openxmlformats.org/officeDocument/2006/math" xmlns:v="urn:schemas-microsoft-com:vml" xmlns:wp14="http://schemas.microsoft.com/office/word/2010/wordprocessingDrawing" xmlns:wp="http://schemas.openxmlformats.org/drawingml/2006/wordprocessingDrawing" xmlns:w10="urn:schemas-microsoft-com:office:word" xmlns:w="http://schemas.openxmlformats.org/wordprocessingml/2006/main" xmlns:w14="http://schemas.microsoft.com/office/word/2010/wordml" xmlns:w15="http://schemas.microsoft.com/office/word/2012/wordml" xmlns:w16se="http://schemas.microsoft.com/office/word/2015/wordml/symex" xmlns:wpg="http://schemas.microsoft.com/office/word/2010/wordprocessingGroup" xmlns:wpi="http://schemas.microsoft.com/office/word/2010/wordprocessingInk" xmlns:wne="http://schemas.microsoft.com/office/word/2006/wordml" xmlns:wps="http://schemas.microsoft.com/office/word/2010/wordprocessingShape" mc:Ignorable="w14 w15 w16se wp14">
+<w:footnotes xmlns:wpc="http://schemas.microsoft.com/office/word/2010/wordprocessingCanvas" xmlns:cx="http://schemas.microsoft.com/office/drawing/2014/chartex" xmlns:cx1="http://schemas.microsoft.com/office/drawing/2015/9/8/chartex" xmlns:cx2="http://schemas.microsoft.com/office/drawing/2015/10/21/chartex" xmlns:cx3="http://schemas.microsoft.com/office/drawing/2016/5/9/chartex" xmlns:cx4="http://schemas.microsoft.com/office/drawing/2016/5/10/chartex" xmlns:cx5="http://schemas.microsoft.com/office/drawing/2016/5/11/chartex" xmlns:cx6="http://schemas.microsoft.com/office/drawing/2016/5/12/chartex" xmlns:cx7="http://schemas.microsoft.com/office/drawing/2016/5/13/chartex" xmlns:cx8="http://schemas.microsoft.com/office/drawing/2016/5/14/chartex" xmlns:mc="http://schemas.openxmlformats.org/markup-compatibility/2006" xmlns:aink="http://schemas.microsoft.com/office/drawing/2016/ink" xmlns:am3d="http://schemas.microsoft.com/office/drawing/2017/model3d" xmlns:o="urn:schemas-microsoft-com:office:office" xmlns:r="http://schemas.openxmlformats.org/officeDocument/2006/relationships" xmlns:m="http://schemas.openxmlformats.org/officeDocument/2006/math" xmlns:v="urn:schemas-microsoft-com:vml" xmlns:wp14="http://schemas.microsoft.com/office/word/2010/wordprocessingDrawing" xmlns:wp="http://schemas.openxmlformats.org/drawingml/2006/wordprocessingDrawing" xmlns:w10="urn:schemas-microsoft-com:office:word" xmlns:w="http://schemas.openxmlformats.org/wordprocessingml/2006/main" xmlns:w14="http://schemas.microsoft.com/office/word/2010/wordml" xmlns:w15="http://schemas.microsoft.com/office/word/2012/wordml" xmlns:w16cid="http://schemas.microsoft.com/office/word/2016/wordml/cid" xmlns:w16se="http://schemas.microsoft.com/office/word/2015/wordml/symex" xmlns:wpg="http://schemas.microsoft.com/office/word/2010/wordprocessingGroup" xmlns:wpi="http://schemas.microsoft.com/office/word/2010/wordprocessingInk" xmlns:wne="http://schemas.microsoft.com/office/word/2006/wordml" xmlns:wps="http://schemas.microsoft.com/office/word/2010/wordprocessingShape" mc:Ignorable="w14 w15 w16se w16cid wp14">
   <w:footnote w:type="separator" w:id="-1">
     <w:p>
       <w:r>
@@ -5114,7 +6123,7 @@
 </file>
 
 <file path=word/styles.xml><?xml version="1.0" encoding="utf-8"?>
-<w:styles xmlns:mc="http://schemas.openxmlformats.org/markup-compatibility/2006" xmlns:r="http://schemas.openxmlformats.org/officeDocument/2006/relationships" xmlns:w="http://schemas.openxmlformats.org/wordprocessingml/2006/main" xmlns:w14="http://schemas.microsoft.com/office/word/2010/wordml" xmlns:w15="http://schemas.microsoft.com/office/word/2012/wordml" xmlns:w16se="http://schemas.microsoft.com/office/word/2015/wordml/symex" mc:Ignorable="w14 w15 w16se">
+<w:styles xmlns:mc="http://schemas.openxmlformats.org/markup-compatibility/2006" xmlns:r="http://schemas.openxmlformats.org/officeDocument/2006/relationships" xmlns:w="http://schemas.openxmlformats.org/wordprocessingml/2006/main" xmlns:w14="http://schemas.microsoft.com/office/word/2010/wordml" xmlns:w15="http://schemas.microsoft.com/office/word/2012/wordml" xmlns:w16cid="http://schemas.microsoft.com/office/word/2016/wordml/cid" xmlns:w16se="http://schemas.microsoft.com/office/word/2015/wordml/symex" mc:Ignorable="w14 w15 w16se w16cid">
   <w:docDefaults>
     <w:rPrDefault>
       <w:rPr>
@@ -5127,7 +6136,7 @@
     </w:rPrDefault>
     <w:pPrDefault/>
   </w:docDefaults>
-  <w:latentStyles w:defLockedState="0" w:defUIPriority="99" w:defSemiHidden="0" w:defUnhideWhenUsed="0" w:defQFormat="0" w:count="371">
+  <w:latentStyles w:defLockedState="0" w:defUIPriority="99" w:defSemiHidden="0" w:defUnhideWhenUsed="0" w:defQFormat="0" w:count="375">
     <w:lsdException w:name="Normal" w:uiPriority="0" w:qFormat="1"/>
     <w:lsdException w:name="heading 1" w:uiPriority="9" w:qFormat="1"/>
     <w:lsdException w:name="heading 2" w:semiHidden="1" w:uiPriority="9" w:unhideWhenUsed="1" w:qFormat="1"/>
@@ -5233,7 +6242,6 @@
     <w:lsdException w:name="HTML Sample" w:semiHidden="1" w:unhideWhenUsed="1"/>
     <w:lsdException w:name="HTML Typewriter" w:semiHidden="1" w:unhideWhenUsed="1"/>
     <w:lsdException w:name="HTML Variable" w:semiHidden="1" w:unhideWhenUsed="1"/>
-    <w:lsdException w:name="Normal Table" w:semiHidden="1" w:unhideWhenUsed="1"/>
     <w:lsdException w:name="annotation subject" w:semiHidden="1" w:unhideWhenUsed="1"/>
     <w:lsdException w:name="No List" w:semiHidden="1" w:unhideWhenUsed="1"/>
     <w:lsdException w:name="Outline List 1" w:semiHidden="1" w:unhideWhenUsed="1"/>
@@ -5277,10 +6285,8 @@
     <w:lsdException w:name="Table Elegant" w:semiHidden="1" w:unhideWhenUsed="1"/>
     <w:lsdException w:name="Table Professional" w:semiHidden="1" w:unhideWhenUsed="1"/>
     <w:lsdException w:name="Table Subtle 1" w:semiHidden="1" w:unhideWhenUsed="1"/>
-    <w:lsdException w:name="Table Subtle 2" w:semiHidden="1" w:unhideWhenUsed="1"/>
     <w:lsdException w:name="Table Web 1" w:semiHidden="1" w:unhideWhenUsed="1"/>
     <w:lsdException w:name="Table Web 2" w:semiHidden="1" w:unhideWhenUsed="1"/>
-    <w:lsdException w:name="Table Web 3" w:semiHidden="1" w:unhideWhenUsed="1"/>
     <w:lsdException w:name="Balloon Text" w:semiHidden="1" w:unhideWhenUsed="1"/>
     <w:lsdException w:name="Table Grid" w:uiPriority="39"/>
     <w:lsdException w:name="Table Theme" w:semiHidden="1" w:unhideWhenUsed="1"/>
@@ -5499,6 +6505,10 @@
     <w:lsdException w:name="List Table 5 Dark Accent 6" w:uiPriority="50"/>
     <w:lsdException w:name="List Table 6 Colorful Accent 6" w:uiPriority="51"/>
     <w:lsdException w:name="List Table 7 Colorful Accent 6" w:uiPriority="52"/>
+    <w:lsdException w:name="Mention" w:semiHidden="1" w:unhideWhenUsed="1"/>
+    <w:lsdException w:name="Smart Hyperlink" w:semiHidden="1" w:unhideWhenUsed="1"/>
+    <w:lsdException w:name="Hashtag" w:semiHidden="1" w:unhideWhenUsed="1"/>
+    <w:lsdException w:name="Unresolved Mention" w:semiHidden="1" w:unhideWhenUsed="1"/>
   </w:latentStyles>
   <w:style w:type="paragraph" w:default="1" w:styleId="a">
     <w:name w:val="Normal"/>

</xml_diff>